<commit_message>
added hw examples added mst notes updated pa3
</commit_message>
<xml_diff>
--- a/homework/pa3/PA3.docx
+++ b/homework/pa3/PA3.docx
@@ -534,10 +534,10 @@
         </w:rPr>
         <w:lastRenderedPageBreak/>
         <w:drawing>
-          <wp:inline distT="0" distB="0" distL="0" distR="0" wp14:anchorId="0DDEC381" wp14:editId="427E019A">
-            <wp:extent cx="3192780" cy="2099228"/>
+          <wp:inline distT="0" distB="0" distL="0" distR="0" wp14:anchorId="100DAD73" wp14:editId="0D9985E9">
+            <wp:extent cx="3574101" cy="2349944"/>
             <wp:effectExtent l="0" t="0" r="7620" b="0"/>
-            <wp:docPr id="7" name="Picture 7"/>
+            <wp:docPr id="2" name="Picture 2"/>
             <wp:cNvGraphicFramePr>
               <a:graphicFrameLocks xmlns:a="http://schemas.openxmlformats.org/drawingml/2006/main" noChangeAspect="1"/>
             </wp:cNvGraphicFramePr>
@@ -545,7 +545,7 @@
               <a:graphicData uri="http://schemas.openxmlformats.org/drawingml/2006/picture">
                 <pic:pic xmlns:pic="http://schemas.openxmlformats.org/drawingml/2006/picture">
                   <pic:nvPicPr>
-                    <pic:cNvPr id="0" name="Picture 8"/>
+                    <pic:cNvPr id="0" name="Picture 2"/>
                     <pic:cNvPicPr>
                       <a:picLocks noChangeAspect="1" noChangeArrowheads="1"/>
                     </pic:cNvPicPr>
@@ -566,7 +566,7 @@
                   <pic:spPr bwMode="auto">
                     <a:xfrm>
                       <a:off x="0" y="0"/>
-                      <a:ext cx="3215153" cy="2113938"/>
+                      <a:ext cx="3582570" cy="2355512"/>
                     </a:xfrm>
                     <a:prstGeom prst="rect">
                       <a:avLst/>
@@ -585,7 +585,13 @@
         <w:t>However, what if our deliveries were only between A, C, and G</w:t>
       </w:r>
       <w:r>
-        <w:t>?  On the MST above, our route would be ADG then possibly GHEFC with a total travel time of 24 minutes.  However, if we instead reduce the map to only the relevant vertices and connect them based on shortest path using Dijkstra's Algorithm, we may get a faster path.  We begin by reducing the graph down to just vertices A, C, and G:</w:t>
+        <w:t xml:space="preserve">?  On the MST above, our route would be ADG then possibly GHEFC with a total travel time of </w:t>
+      </w:r>
+      <w:r>
+        <w:t>17</w:t>
+      </w:r>
+      <w:r>
+        <w:t xml:space="preserve"> minutes.  However, if we instead reduce the map to only the relevant vertices and connect them based on shortest path using Dijkstra's Algorithm, we may get a faster path.  We begin by reducing the graph down to just vertices A, C, and G:</w:t>
       </w:r>
     </w:p>
     <w:p>
@@ -722,6 +728,172 @@
         <w:t>Tier-3 submissions add one additional requirement to the Tier-2 submission.  Given the graph above, we know that the minimum time is 14 minutes, but we don't know the route required to make that time.  A tier-3 submission will output the exact routes to take in order to achieve minimal time.  Note that in the case above, either G-&gt;A-&gt;C or C-&gt;A-&gt;G are correct.  Here's the updated output:</w:t>
       </w:r>
     </w:p>
+    <w:tbl>
+      <w:tblPr>
+        <w:tblStyle w:val="TableGrid"/>
+        <w:tblW w:w="0" w:type="auto"/>
+        <w:tblLook w:val="04A0" w:firstRow="1" w:lastRow="0" w:firstColumn="1" w:lastColumn="0" w:noHBand="0" w:noVBand="1"/>
+      </w:tblPr>
+      <w:tblGrid>
+        <w:gridCol w:w="9350"/>
+      </w:tblGrid>
+      <w:tr>
+        <w:tc>
+          <w:tcPr>
+            <w:tcW w:w="9350" w:type="dxa"/>
+          </w:tcPr>
+          <w:p>
+            <w:pPr>
+              <w:rPr>
+                <w:rFonts w:ascii="Consolas" w:hAnsi="Consolas"/>
+              </w:rPr>
+            </w:pPr>
+            <w:r>
+              <w:rPr>
+                <w:rFonts w:ascii="Consolas" w:hAnsi="Consolas"/>
+              </w:rPr>
+              <w:t>***Route Planner***</w:t>
+            </w:r>
+          </w:p>
+          <w:p>
+            <w:pPr>
+              <w:rPr>
+                <w:rFonts w:ascii="Consolas" w:hAnsi="Consolas"/>
+              </w:rPr>
+            </w:pPr>
+            <w:r>
+              <w:rPr>
+                <w:rFonts w:ascii="Consolas" w:hAnsi="Consolas"/>
+              </w:rPr>
+              <w:t xml:space="preserve">Enter maps file: </w:t>
+            </w:r>
+            <w:r>
+              <w:rPr>
+                <w:rFonts w:ascii="Consolas" w:hAnsi="Consolas"/>
+                <w:b/>
+                <w:u w:val="single"/>
+              </w:rPr>
+              <w:t>map</w:t>
+            </w:r>
+            <w:r>
+              <w:rPr>
+                <w:rFonts w:ascii="Consolas" w:hAnsi="Consolas"/>
+                <w:b/>
+                <w:u w:val="single"/>
+              </w:rPr>
+              <w:t>2</w:t>
+            </w:r>
+            <w:r>
+              <w:rPr>
+                <w:rFonts w:ascii="Consolas" w:hAnsi="Consolas"/>
+                <w:b/>
+                <w:u w:val="single"/>
+              </w:rPr>
+              <w:t>.txt</w:t>
+            </w:r>
+          </w:p>
+          <w:p>
+            <w:pPr>
+              <w:rPr>
+                <w:rFonts w:ascii="Consolas" w:hAnsi="Consolas"/>
+              </w:rPr>
+            </w:pPr>
+            <w:r>
+              <w:rPr>
+                <w:rFonts w:ascii="Consolas" w:hAnsi="Consolas"/>
+              </w:rPr>
+              <w:t xml:space="preserve">Enter destinations file: </w:t>
+            </w:r>
+            <w:r>
+              <w:rPr>
+                <w:rFonts w:ascii="Consolas" w:hAnsi="Consolas"/>
+                <w:b/>
+                <w:u w:val="single"/>
+              </w:rPr>
+              <w:t>deliveries</w:t>
+            </w:r>
+            <w:r>
+              <w:rPr>
+                <w:rFonts w:ascii="Consolas" w:hAnsi="Consolas"/>
+                <w:b/>
+                <w:u w:val="single"/>
+              </w:rPr>
+              <w:t>2</w:t>
+            </w:r>
+            <w:r>
+              <w:rPr>
+                <w:rFonts w:ascii="Consolas" w:hAnsi="Consolas"/>
+                <w:b/>
+                <w:u w:val="single"/>
+              </w:rPr>
+              <w:t>.txt</w:t>
+            </w:r>
+          </w:p>
+          <w:p>
+            <w:pPr>
+              <w:rPr>
+                <w:rFonts w:ascii="Consolas" w:hAnsi="Consolas"/>
+              </w:rPr>
+            </w:pPr>
+            <w:r>
+              <w:rPr>
+                <w:rFonts w:ascii="Consolas" w:hAnsi="Consolas"/>
+              </w:rPr>
+              <w:t xml:space="preserve">Total transit time: </w:t>
+            </w:r>
+            <w:r>
+              <w:rPr>
+                <w:rFonts w:ascii="Consolas" w:hAnsi="Consolas"/>
+              </w:rPr>
+              <w:t>14</w:t>
+            </w:r>
+            <w:r>
+              <w:rPr>
+                <w:rFonts w:ascii="Consolas" w:hAnsi="Consolas"/>
+              </w:rPr>
+              <w:t xml:space="preserve"> minutes</w:t>
+            </w:r>
+          </w:p>
+          <w:p>
+            <w:pPr>
+              <w:rPr>
+                <w:rFonts w:ascii="Consolas" w:hAnsi="Consolas"/>
+              </w:rPr>
+            </w:pPr>
+            <w:r>
+              <w:rPr>
+                <w:rFonts w:ascii="Consolas" w:hAnsi="Consolas"/>
+              </w:rPr>
+              <w:t xml:space="preserve">Route: </w:t>
+            </w:r>
+          </w:p>
+          <w:p>
+            <w:pPr>
+              <w:rPr>
+                <w:rFonts w:ascii="Consolas" w:hAnsi="Consolas"/>
+              </w:rPr>
+            </w:pPr>
+            <w:r>
+              <w:rPr>
+                <w:rFonts w:ascii="Consolas" w:hAnsi="Consolas"/>
+              </w:rPr>
+              <w:t>G -&gt; A</w:t>
+            </w:r>
+          </w:p>
+          <w:p>
+            <w:r>
+              <w:rPr>
+                <w:rFonts w:ascii="Consolas" w:hAnsi="Consolas"/>
+              </w:rPr>
+              <w:t>A -&gt; C</w:t>
+            </w:r>
+            <w:bookmarkStart w:id="0" w:name="_GoBack"/>
+            <w:bookmarkEnd w:id="0"/>
+          </w:p>
+        </w:tc>
+      </w:tr>
+    </w:tbl>
+    <w:p/>
     <w:p>
       <w:pPr>
         <w:pStyle w:val="Heading2"/>
@@ -811,6 +983,7 @@
         </w:numPr>
       </w:pPr>
       <w:r>
+        <w:lastRenderedPageBreak/>
         <w:t>Conversely, describe an issue with your assignment that you were unable to resolve.</w:t>
       </w:r>
     </w:p>
@@ -879,7 +1052,6 @@
         <w:pStyle w:val="Heading2"/>
       </w:pPr>
       <w:r>
-        <w:lastRenderedPageBreak/>
         <w:t>Deliverables</w:t>
       </w:r>
     </w:p>
@@ -924,7 +1096,7 @@
         <w:t>Tier 1 (</w:t>
       </w:r>
       <w:r>
-        <w:t>8</w:t>
+        <w:t>7</w:t>
       </w:r>
       <w:r>
         <w:t>0</w:t>
@@ -955,7 +1127,7 @@
         <w:t>Tier 2 (</w:t>
       </w:r>
       <w:r>
-        <w:t>2</w:t>
+        <w:t>3</w:t>
       </w:r>
       <w:r>
         <w:t>0pts)</w:t>
@@ -985,8 +1157,6 @@
       <w:r>
         <w:t>20</w:t>
       </w:r>
-      <w:bookmarkStart w:id="0" w:name="_GoBack"/>
-      <w:bookmarkEnd w:id="0"/>
       <w:r>
         <w:t xml:space="preserve"> BONUS)</w:t>
       </w:r>
@@ -2225,6 +2395,7 @@
     <w:lsdException w:name="HTML Sample" w:semiHidden="1" w:unhideWhenUsed="1"/>
     <w:lsdException w:name="HTML Typewriter" w:semiHidden="1" w:unhideWhenUsed="1"/>
     <w:lsdException w:name="HTML Variable" w:semiHidden="1" w:unhideWhenUsed="1"/>
+    <w:lsdException w:name="Normal Table" w:semiHidden="1" w:unhideWhenUsed="1"/>
     <w:lsdException w:name="annotation subject" w:semiHidden="1" w:unhideWhenUsed="1"/>
     <w:lsdException w:name="No List" w:semiHidden="1" w:unhideWhenUsed="1"/>
     <w:lsdException w:name="Outline List 1" w:semiHidden="1" w:unhideWhenUsed="1"/>
@@ -2268,8 +2439,10 @@
     <w:lsdException w:name="Table Elegant" w:semiHidden="1" w:unhideWhenUsed="1"/>
     <w:lsdException w:name="Table Professional" w:semiHidden="1" w:unhideWhenUsed="1"/>
     <w:lsdException w:name="Table Subtle 1" w:semiHidden="1" w:unhideWhenUsed="1"/>
+    <w:lsdException w:name="Table Subtle 2" w:semiHidden="1" w:unhideWhenUsed="1"/>
     <w:lsdException w:name="Table Web 1" w:semiHidden="1" w:unhideWhenUsed="1"/>
     <w:lsdException w:name="Table Web 2" w:semiHidden="1" w:unhideWhenUsed="1"/>
+    <w:lsdException w:name="Table Web 3" w:semiHidden="1" w:unhideWhenUsed="1"/>
     <w:lsdException w:name="Balloon Text" w:semiHidden="1" w:unhideWhenUsed="1"/>
     <w:lsdException w:name="Table Grid" w:uiPriority="59"/>
     <w:lsdException w:name="Table Theme" w:semiHidden="1" w:unhideWhenUsed="1"/>

</xml_diff>

<commit_message>
updated input files to be CSV correct.
</commit_message>
<xml_diff>
--- a/homework/pa3/PA3.docx
+++ b/homework/pa3/PA3.docx
@@ -68,11 +68,37 @@
                 <w:rFonts w:ascii="Consolas" w:hAnsi="Consolas" w:cs="Arial"/>
               </w:rPr>
             </w:pPr>
+            <w:proofErr w:type="gramStart"/>
             <w:r>
               <w:rPr>
                 <w:rFonts w:ascii="Consolas" w:hAnsi="Consolas" w:cs="Arial"/>
               </w:rPr>
-              <w:t>A B 5</w:t>
+              <w:t>A</w:t>
+            </w:r>
+            <w:r>
+              <w:rPr>
+                <w:rFonts w:ascii="Consolas" w:hAnsi="Consolas" w:cs="Arial"/>
+              </w:rPr>
+              <w:t>,</w:t>
+            </w:r>
+            <w:r>
+              <w:rPr>
+                <w:rFonts w:ascii="Consolas" w:hAnsi="Consolas" w:cs="Arial"/>
+              </w:rPr>
+              <w:t>B</w:t>
+            </w:r>
+            <w:proofErr w:type="gramEnd"/>
+            <w:r>
+              <w:rPr>
+                <w:rFonts w:ascii="Consolas" w:hAnsi="Consolas" w:cs="Arial"/>
+              </w:rPr>
+              <w:t>,</w:t>
+            </w:r>
+            <w:r>
+              <w:rPr>
+                <w:rFonts w:ascii="Consolas" w:hAnsi="Consolas" w:cs="Arial"/>
+              </w:rPr>
+              <w:t>5</w:t>
             </w:r>
           </w:p>
           <w:p>
@@ -81,11 +107,37 @@
                 <w:rFonts w:ascii="Consolas" w:hAnsi="Consolas" w:cs="Arial"/>
               </w:rPr>
             </w:pPr>
+            <w:proofErr w:type="gramStart"/>
             <w:r>
               <w:rPr>
                 <w:rFonts w:ascii="Consolas" w:hAnsi="Consolas" w:cs="Arial"/>
               </w:rPr>
-              <w:t>A C 4</w:t>
+              <w:t>A</w:t>
+            </w:r>
+            <w:r>
+              <w:rPr>
+                <w:rFonts w:ascii="Consolas" w:hAnsi="Consolas" w:cs="Arial"/>
+              </w:rPr>
+              <w:t>,</w:t>
+            </w:r>
+            <w:r>
+              <w:rPr>
+                <w:rFonts w:ascii="Consolas" w:hAnsi="Consolas" w:cs="Arial"/>
+              </w:rPr>
+              <w:t>C</w:t>
+            </w:r>
+            <w:proofErr w:type="gramEnd"/>
+            <w:r>
+              <w:rPr>
+                <w:rFonts w:ascii="Consolas" w:hAnsi="Consolas" w:cs="Arial"/>
+              </w:rPr>
+              <w:t>,</w:t>
+            </w:r>
+            <w:r>
+              <w:rPr>
+                <w:rFonts w:ascii="Consolas" w:hAnsi="Consolas" w:cs="Arial"/>
+              </w:rPr>
+              <w:t>4</w:t>
             </w:r>
           </w:p>
           <w:p>
@@ -94,11 +146,37 @@
                 <w:rFonts w:ascii="Consolas" w:hAnsi="Consolas" w:cs="Arial"/>
               </w:rPr>
             </w:pPr>
+            <w:proofErr w:type="gramStart"/>
             <w:r>
               <w:rPr>
                 <w:rFonts w:ascii="Consolas" w:hAnsi="Consolas" w:cs="Arial"/>
               </w:rPr>
-              <w:t>C D 2</w:t>
+              <w:t>C</w:t>
+            </w:r>
+            <w:r>
+              <w:rPr>
+                <w:rFonts w:ascii="Consolas" w:hAnsi="Consolas" w:cs="Arial"/>
+              </w:rPr>
+              <w:t>,</w:t>
+            </w:r>
+            <w:r>
+              <w:rPr>
+                <w:rFonts w:ascii="Consolas" w:hAnsi="Consolas" w:cs="Arial"/>
+              </w:rPr>
+              <w:t>D</w:t>
+            </w:r>
+            <w:proofErr w:type="gramEnd"/>
+            <w:r>
+              <w:rPr>
+                <w:rFonts w:ascii="Consolas" w:hAnsi="Consolas" w:cs="Arial"/>
+              </w:rPr>
+              <w:t>,</w:t>
+            </w:r>
+            <w:r>
+              <w:rPr>
+                <w:rFonts w:ascii="Consolas" w:hAnsi="Consolas" w:cs="Arial"/>
+              </w:rPr>
+              <w:t>2</w:t>
             </w:r>
           </w:p>
           <w:p>
@@ -111,8 +189,28 @@
               <w:rPr>
                 <w:rFonts w:ascii="Consolas" w:hAnsi="Consolas" w:cs="Arial"/>
               </w:rPr>
-              <w:t xml:space="preserve">B D </w:t>
-            </w:r>
+              <w:t>B</w:t>
+            </w:r>
+            <w:r>
+              <w:rPr>
+                <w:rFonts w:ascii="Consolas" w:hAnsi="Consolas" w:cs="Arial"/>
+              </w:rPr>
+              <w:t>,</w:t>
+            </w:r>
+            <w:r>
+              <w:rPr>
+                <w:rFonts w:ascii="Consolas" w:hAnsi="Consolas" w:cs="Arial"/>
+              </w:rPr>
+              <w:t>D</w:t>
+            </w:r>
+            <w:r>
+              <w:rPr>
+                <w:rFonts w:ascii="Consolas" w:hAnsi="Consolas" w:cs="Arial"/>
+              </w:rPr>
+              <w:t>,</w:t>
+            </w:r>
+            <w:bookmarkStart w:id="0" w:name="_GoBack"/>
+            <w:bookmarkEnd w:id="0"/>
             <w:r>
               <w:rPr>
                 <w:rFonts w:ascii="Consolas" w:hAnsi="Consolas" w:cs="Arial"/>
@@ -887,8 +985,6 @@
               </w:rPr>
               <w:t>A -&gt; C</w:t>
             </w:r>
-            <w:bookmarkStart w:id="0" w:name="_GoBack"/>
-            <w:bookmarkEnd w:id="0"/>
           </w:p>
         </w:tc>
       </w:tr>

</xml_diff>